<commit_message>
Add annual bottom temperature maps
</commit_message>
<xml_diff>
--- a/2022_cold_pool_index.docx
+++ b/2022_cold_pool_index.docx
@@ -767,9 +767,11 @@
       <w:r>
         <w:t xml:space="preserve">) contracts to the north when the cold pool is small.</w:t>
       </w:r>
-      <w:r>
-        <w:t xml:space="preserve"> </w:t>
-      </w:r>
+    </w:p>
+    <w:p>
+      <w:pPr>
+        <w:pStyle w:val="BodyText"/>
+      </w:pPr>
       <w:r>
         <w:t xml:space="preserve">While the cold pool area is defined based on the 2°C isotherm, recent studies suggest that a more ecologically relevant temperature for several subarctic fishes and crabs is the 1°C isotherm</w:t>
       </w:r>

</xml_diff>